<commit_message>
written assignment unit 2 added but not completed
</commit_message>
<xml_diff>
--- a/UNIV1001/Unit 2- Fictitous Student assignment.docx
+++ b/UNIV1001/Unit 2- Fictitous Student assignment.docx
@@ -1,101 +1,66 @@
 
 <file path=word/document.xml><?xml version="1.0" encoding="utf-8"?>
-<w:document xmlns:wpc="http://schemas.microsoft.com/office/word/2010/wordprocessingCanvas" xmlns:cx="http://schemas.microsoft.com/office/drawing/2014/chartex" xmlns:cx1="http://schemas.microsoft.com/office/drawing/2015/9/8/chartex" xmlns:cx2="http://schemas.microsoft.com/office/drawing/2015/10/21/chartex" xmlns:cx3="http://schemas.microsoft.com/office/drawing/2016/5/9/chartex" xmlns:cx4="http://schemas.microsoft.com/office/drawing/2016/5/10/chartex" xmlns:cx5="http://schemas.microsoft.com/office/drawing/2016/5/11/chartex" xmlns:cx6="http://schemas.microsoft.com/office/drawing/2016/5/12/chartex" xmlns:cx7="http://schemas.microsoft.com/office/drawing/2016/5/13/chartex" xmlns:cx8="http://schemas.microsoft.com/office/drawing/2016/5/14/chartex" xmlns:mc="http://schemas.openxmlformats.org/markup-compatibility/2006" xmlns:aink="http://schemas.microsoft.com/office/drawing/2016/ink" xmlns:am3d="http://schemas.microsoft.com/office/drawing/2017/model3d" xmlns:o="urn:schemas-microsoft-com:office:office" xmlns:r="http://schemas.openxmlformats.org/officeDocument/2006/relationships" xmlns:m="http://schemas.openxmlformats.org/officeDocument/2006/math" xmlns:v="urn:schemas-microsoft-com:vml" xmlns:wp14="http://schemas.microsoft.com/office/word/2010/wordprocessingDrawing" xmlns:wp="http://schemas.openxmlformats.org/drawingml/2006/wordprocessingDrawing" xmlns:w10="urn:schemas-microsoft-com:office:word" xmlns:w="http://schemas.openxmlformats.org/wordprocessingml/2006/main" xmlns:w14="http://schemas.microsoft.com/office/word/2010/wordml" xmlns:w15="http://schemas.microsoft.com/office/word/2012/wordml" xmlns:w16cid="http://schemas.microsoft.com/office/word/2016/wordml/cid" xmlns:w16se="http://schemas.microsoft.com/office/word/2015/wordml/symex" xmlns:wpg="http://schemas.microsoft.com/office/word/2010/wordprocessingGroup" xmlns:wpi="http://schemas.microsoft.com/office/word/2010/wordprocessingInk" xmlns:wne="http://schemas.microsoft.com/office/word/2006/wordml" xmlns:wps="http://schemas.microsoft.com/office/word/2010/wordprocessingShape" mc:Ignorable="w14 w15 w16se w16cid wp14">
+<w:document xmlns:wpc="http://schemas.microsoft.com/office/word/2010/wordprocessingCanvas" xmlns:cx="http://schemas.microsoft.com/office/drawing/2014/chartex" xmlns:cx1="http://schemas.microsoft.com/office/drawing/2015/9/8/chartex" xmlns:cx2="http://schemas.microsoft.com/office/drawing/2015/10/21/chartex" xmlns:cx3="http://schemas.microsoft.com/office/drawing/2016/5/9/chartex" xmlns:cx4="http://schemas.microsoft.com/office/drawing/2016/5/10/chartex" xmlns:cx5="http://schemas.microsoft.com/office/drawing/2016/5/11/chartex" xmlns:cx6="http://schemas.microsoft.com/office/drawing/2016/5/12/chartex" xmlns:cx7="http://schemas.microsoft.com/office/drawing/2016/5/13/chartex" xmlns:cx8="http://schemas.microsoft.com/office/drawing/2016/5/14/chartex" xmlns:mc="http://schemas.openxmlformats.org/markup-compatibility/2006" xmlns:aink="http://schemas.microsoft.com/office/drawing/2016/ink" xmlns:am3d="http://schemas.microsoft.com/office/drawing/2017/model3d" xmlns:o="urn:schemas-microsoft-com:office:office" xmlns:r="http://schemas.openxmlformats.org/officeDocument/2006/relationships" xmlns:m="http://schemas.openxmlformats.org/officeDocument/2006/math" xmlns:v="urn:schemas-microsoft-com:vml" xmlns:wp14="http://schemas.microsoft.com/office/word/2010/wordprocessingDrawing" xmlns:wp="http://schemas.openxmlformats.org/drawingml/2006/wordprocessingDrawing" xmlns:w10="urn:schemas-microsoft-com:office:word" xmlns:w="http://schemas.openxmlformats.org/wordprocessingml/2006/main" xmlns:w14="http://schemas.microsoft.com/office/word/2010/wordml" xmlns:w15="http://schemas.microsoft.com/office/word/2012/wordml" xmlns:w16cex="http://schemas.microsoft.com/office/word/2018/wordml/cex" xmlns:w16cid="http://schemas.microsoft.com/office/word/2016/wordml/cid" xmlns:w16="http://schemas.microsoft.com/office/word/2018/wordml" xmlns:w16se="http://schemas.microsoft.com/office/word/2015/wordml/symex" xmlns:wpg="http://schemas.microsoft.com/office/word/2010/wordprocessingGroup" xmlns:wpi="http://schemas.microsoft.com/office/word/2010/wordprocessingInk" xmlns:wne="http://schemas.microsoft.com/office/word/2006/wordml" xmlns:wps="http://schemas.microsoft.com/office/word/2010/wordprocessingShape" mc:Ignorable="w14 w15 w16se w16cid w16 w16cex wp14">
   <w:body>
     <w:p>
       <w:r>
         <w:t xml:space="preserve">Prompt: </w:t>
       </w:r>
       <w:r>
-        <w:t>Water</w:t>
-      </w:r>
-      <w:r>
-        <w:t xml:space="preserve"> pollution has become very costly environmental problem</w:t>
-      </w:r>
-      <w:proofErr w:type="gramStart"/>
-      <w:r>
-        <w:t>.</w:t>
-      </w:r>
-      <w:r>
-        <w:t xml:space="preserve"> </w:t>
-      </w:r>
-      <w:proofErr w:type="gramEnd"/>
-      <w:r>
-        <w:t>Contact the pollution control authorities in your community for the levels o</w:t>
-      </w:r>
-      <w:r>
-        <w:t xml:space="preserve">f water </w:t>
-      </w:r>
-      <w:r>
-        <w:t>pollutants</w:t>
-      </w:r>
-      <w:proofErr w:type="gramStart"/>
-      <w:r>
-        <w:t xml:space="preserve">. </w:t>
-      </w:r>
-      <w:proofErr w:type="gramEnd"/>
-      <w:r>
-        <w:t xml:space="preserve">Identify main </w:t>
+        <w:t>Water pollution has become very costly environmental problem. Contact the pollution control authorities in your community for the levels of water pollutants. Identify main water pollutants and the possible causes of water pollution. How does your community compare to others? Discuss your findings.</w:t>
+      </w:r>
+    </w:p>
+    <w:p/>
+    <w:p>
+      <w:r>
+        <w:t xml:space="preserve">Consider your own skills and interests. Think of at least two skills or interests that could be applied (if you had the time and resources) to helping improve </w:t>
       </w:r>
       <w:r>
         <w:t>water</w:t>
       </w:r>
       <w:r>
-        <w:t xml:space="preserve"> pollutants and the possible causes of </w:t>
-      </w:r>
-      <w:r>
-        <w:t>water</w:t>
-      </w:r>
-      <w:r>
-        <w:t xml:space="preserve"> pollution</w:t>
-      </w:r>
-      <w:proofErr w:type="gramStart"/>
-      <w:r>
-        <w:t xml:space="preserve">. </w:t>
-      </w:r>
-      <w:proofErr w:type="gramEnd"/>
-      <w:r>
-        <w:t>How does your community compare to others</w:t>
-      </w:r>
-      <w:proofErr w:type="gramStart"/>
-      <w:r>
-        <w:t xml:space="preserve">? </w:t>
-      </w:r>
-      <w:proofErr w:type="gramEnd"/>
-      <w:r>
-        <w:t>Discuss your findings.</w:t>
+        <w:t xml:space="preserve"> quality in your community.</w:t>
       </w:r>
     </w:p>
     <w:p/>
     <w:p>
       <w:r>
-        <w:t>Consider your own skills and interests</w:t>
-      </w:r>
-      <w:proofErr w:type="gramStart"/>
-      <w:r>
-        <w:t xml:space="preserve">. </w:t>
-      </w:r>
-      <w:proofErr w:type="gramEnd"/>
-      <w:r>
-        <w:t xml:space="preserve">Think of at least two skills or interests that could be applied (if you had the time and resources) to helping improve </w:t>
-      </w:r>
-      <w:r>
-        <w:t>water</w:t>
-      </w:r>
-      <w:r>
-        <w:t xml:space="preserve"> quality in your community.</w:t>
+        <w:t>Your answer should be between 700–</w:t>
+      </w:r>
+      <w:r>
+        <w:rPr>
+          <w:vertAlign w:val="subscript"/>
+        </w:rPr>
+        <w:softHyphen/>
+      </w:r>
+      <w:r>
+        <w:t>900 words long and should include introduction and conclusion section</w:t>
+      </w:r>
+      <w:r>
+        <w:t xml:space="preserve"> as well as references.</w:t>
       </w:r>
     </w:p>
     <w:p/>
     <w:p>
-      <w:r>
-        <w:t>Your answer should be between 700–900 words long and should include introduction and conclusion section</w:t>
-      </w:r>
-      <w:r>
-        <w:t xml:space="preserve"> as well as references.</w:t>
-      </w:r>
-      <w:bookmarkStart w:id="0" w:name="_GoBack"/>
-      <w:bookmarkEnd w:id="0"/>
+      <w:pPr>
+        <w:jc w:val="center"/>
+      </w:pPr>
+      <w:r>
+        <w:t>Introduction</w:t>
+      </w:r>
+    </w:p>
+    <w:p>
+      <w:r>
+        <w:t xml:space="preserve">We live in an </w:t>
+      </w:r>
+      <w:proofErr w:type="spellStart"/>
+      <w:r>
+        <w:t>envrionmentally</w:t>
+      </w:r>
+      <w:proofErr w:type="spellEnd"/>
+      <w:r>
+        <w:t xml:space="preserve"> fragile time and need to make all efforts to reduce our carbon footprint to save the planet. We can’t assume that we can keep doing what we’re doing because we know that pollution and garbage impact not just us but our children, animals, plants and everything. Water pollution especially we need to do better and we can reduce our levels of water pollution.</w:t>
+      </w:r>
     </w:p>
     <w:p/>
     <w:p>
@@ -103,82 +68,12 @@
         <w:jc w:val="center"/>
       </w:pPr>
       <w:r>
-        <w:t>Introduction</w:t>
-      </w:r>
-    </w:p>
-    <w:p>
-      <w:r>
-        <w:t xml:space="preserve">We live in an </w:t>
-      </w:r>
-      <w:proofErr w:type="spellStart"/>
-      <w:r>
-        <w:t>envrionmentally</w:t>
-      </w:r>
-      <w:proofErr w:type="spellEnd"/>
-      <w:r>
-        <w:t xml:space="preserve"> fragile time and need to make all efforts to reduce our carbon footprint to save the planet</w:t>
-      </w:r>
-      <w:proofErr w:type="gramStart"/>
-      <w:r>
-        <w:t xml:space="preserve">. </w:t>
-      </w:r>
-      <w:proofErr w:type="gramEnd"/>
-      <w:r>
-        <w:t>We can’t assume that we can keep doing what we’re doing because we know that pollution and garbage impact not just us but our children, animals, plants and everything</w:t>
-      </w:r>
-      <w:proofErr w:type="gramStart"/>
-      <w:r>
-        <w:t xml:space="preserve">. </w:t>
-      </w:r>
-      <w:proofErr w:type="gramEnd"/>
-      <w:r>
-        <w:t xml:space="preserve">Water pollution especially we need to do </w:t>
-      </w:r>
-      <w:proofErr w:type="gramStart"/>
-      <w:r>
-        <w:t>better</w:t>
-      </w:r>
-      <w:proofErr w:type="gramEnd"/>
-      <w:r>
-        <w:t xml:space="preserve"> and we can reduce our levels of water pollution.</w:t>
-      </w:r>
-    </w:p>
-    <w:p/>
-    <w:p>
-      <w:pPr>
-        <w:jc w:val="center"/>
-      </w:pPr>
-      <w:r>
         <w:t>Local Pollution</w:t>
       </w:r>
     </w:p>
     <w:p>
       <w:r>
-        <w:t xml:space="preserve">In my community we live along a river </w:t>
-      </w:r>
-      <w:proofErr w:type="gramStart"/>
-      <w:r>
-        <w:t>system</w:t>
-      </w:r>
-      <w:proofErr w:type="gramEnd"/>
-      <w:r>
-        <w:t xml:space="preserve"> so it is especially important to reduce water pollution here. There’s often a lot of visible garbage in the water, but even more worryingly there’s a lot of chemicals in the water too</w:t>
-      </w:r>
-      <w:proofErr w:type="gramStart"/>
-      <w:r>
-        <w:t xml:space="preserve">. </w:t>
-      </w:r>
-      <w:proofErr w:type="gramEnd"/>
-      <w:r>
-        <w:t>This makes it hard for animals to have clean drinking water and effects the plants and animals in the area</w:t>
-      </w:r>
-      <w:proofErr w:type="gramStart"/>
-      <w:r>
-        <w:t xml:space="preserve">. </w:t>
-      </w:r>
-      <w:proofErr w:type="gramEnd"/>
-      <w:r>
-        <w:t xml:space="preserve">The environmental council has identified the following main water pollutants in my community: </w:t>
+        <w:t xml:space="preserve">In my community we live along a river system so it is especially important to reduce water pollution here. There’s often a lot of visible garbage in the water, but even more worryingly there’s a lot of chemicals in the water too. This makes it hard for animals to have clean drinking water and effects the plants and animals in the area. The environmental council has identified the following main water pollutants in my community: </w:t>
       </w:r>
     </w:p>
     <w:p/>
@@ -251,31 +146,15 @@
     <w:p/>
     <w:p>
       <w:r>
-        <w:t>Because we have a lot of agriculture in our area, there is a lot of fertilizer use in the area</w:t>
+        <w:t xml:space="preserve">Because we have a lot of agriculture in our area, there is a lot of fertilizer use in the area. Farmers use this to help grow food and fertilizer helps it grow. </w:t>
       </w:r>
       <w:proofErr w:type="gramStart"/>
       <w:r>
-        <w:t xml:space="preserve">. </w:t>
+        <w:t>Unfortunately</w:t>
       </w:r>
       <w:proofErr w:type="gramEnd"/>
       <w:r>
-        <w:t>Farmers use this to help grow food and fertilizer helps it grow</w:t>
-      </w:r>
-      <w:proofErr w:type="gramStart"/>
-      <w:r>
-        <w:t>. Unfortunately</w:t>
-      </w:r>
-      <w:proofErr w:type="gramEnd"/>
-      <w:r>
-        <w:t xml:space="preserve"> this gets into the water, so the environmental council says we get a lot of nitrates and phosphates, also known as nutrient pollution. This causes lots of algae growth, which doesn’t sound bad </w:t>
-      </w:r>
-      <w:proofErr w:type="gramStart"/>
-      <w:r>
-        <w:t>in itself but</w:t>
-      </w:r>
-      <w:proofErr w:type="gramEnd"/>
-      <w:r>
-        <w:t xml:space="preserve"> too much algae stops sunlight from getting to other plants that fish and other animals need to eat. Because of the agriculture we have more nutrient pollution than other communities in our area. </w:t>
+        <w:t xml:space="preserve"> this gets into the water, so the environmental council says we get a lot of nitrates and phosphates, also known as nutrient pollution. This causes lots of algae growth, which doesn’t sound bad in itself but too much algae stops sunlight from getting to other plants that fish and other animals need to eat. Because of the agriculture we have more nutrient pollution than other communities in our area. </w:t>
       </w:r>
     </w:p>
     <w:p/>
@@ -296,32 +175,22 @@
         <w:t>two</w:t>
       </w:r>
       <w:r>
-        <w:t xml:space="preserve"> things I’d want to do to improve water quality</w:t>
+        <w:t xml:space="preserve"> things I’d want to do to improve water quality. First, I like to go for walks, and I think if we had more park paths and usable side </w:t>
       </w:r>
       <w:proofErr w:type="gramStart"/>
       <w:r>
-        <w:t xml:space="preserve">. </w:t>
+        <w:t>walks</w:t>
       </w:r>
       <w:proofErr w:type="gramEnd"/>
       <w:r>
-        <w:t xml:space="preserve">First, I like to go for walks, and I think if we had more park paths and usable side </w:t>
-      </w:r>
-      <w:proofErr w:type="gramStart"/>
-      <w:r>
-        <w:t>walks</w:t>
-      </w:r>
-      <w:proofErr w:type="gramEnd"/>
-      <w:r>
         <w:t xml:space="preserve"> we could get more people to go for a walk. Our community isn’t that big, so more side walks would also encourage people to walk more and drive less. </w:t>
       </w:r>
       <w:r>
         <w:t xml:space="preserve">If I had the </w:t>
       </w:r>
-      <w:proofErr w:type="gramStart"/>
-      <w:r>
-        <w:t>resources</w:t>
-      </w:r>
-      <w:proofErr w:type="gramEnd"/>
+      <w:r>
+        <w:t>resources,</w:t>
+      </w:r>
       <w:r>
         <w:t xml:space="preserve"> I would build more sidewalks and teach people about the health benefits of going for walks. If they went for more walks and less driving, we could reduce pollution. </w:t>
       </w:r>
@@ -332,23 +201,7 @@
         <w:t xml:space="preserve">Second, I would love to plant more </w:t>
       </w:r>
       <w:r>
-        <w:t>plants. Some plants can help reduce water pollution</w:t>
-      </w:r>
-      <w:proofErr w:type="gramStart"/>
-      <w:r>
-        <w:t xml:space="preserve">. </w:t>
-      </w:r>
-      <w:proofErr w:type="gramEnd"/>
-      <w:r>
-        <w:t xml:space="preserve">Planting deep-rooted plants like ornamental grasses or wildflowers and such along the rivers can help reduce nutrient pollution because these plants absorb the </w:t>
-      </w:r>
-      <w:proofErr w:type="gramStart"/>
-      <w:r>
-        <w:t>nutrients</w:t>
-      </w:r>
-      <w:proofErr w:type="gramEnd"/>
-      <w:r>
-        <w:t xml:space="preserve"> so they don’t go into the water (Minnesota Pollution Control Agency, n.d.). I like gardening, so a planting initiative like these plants could help both my love of gardening and help reduce nutrient pollution in water. </w:t>
+        <w:t xml:space="preserve">plants. Some plants can help reduce water pollution. Planting deep-rooted plants like ornamental grasses or wildflowers and such along the rivers can help reduce nutrient pollution because these plants absorb the nutrients so they don’t go into the water (Minnesota Pollution Control Agency, n.d.). I like gardening, so a planting initiative like these plants could help both my love of gardening and help reduce nutrient pollution in water. </w:t>
       </w:r>
     </w:p>
     <w:p/>
@@ -360,31 +213,7 @@
     <w:p/>
     <w:p>
       <w:r>
-        <w:t>My community has a lot of water pollution and this is a problem in my community</w:t>
-      </w:r>
-      <w:proofErr w:type="gramStart"/>
-      <w:r>
-        <w:t xml:space="preserve">. </w:t>
-      </w:r>
-      <w:proofErr w:type="gramEnd"/>
-      <w:r>
-        <w:t>Reusing pollution can help increase water quality and give us more clean, drinkable water</w:t>
-      </w:r>
-      <w:proofErr w:type="gramStart"/>
-      <w:r>
-        <w:t xml:space="preserve">. </w:t>
-      </w:r>
-      <w:proofErr w:type="gramEnd"/>
-      <w:r>
-        <w:t>This can help both plants and animals in my community too</w:t>
-      </w:r>
-      <w:proofErr w:type="gramStart"/>
-      <w:r>
-        <w:t xml:space="preserve">. </w:t>
-      </w:r>
-      <w:proofErr w:type="gramEnd"/>
-      <w:r>
-        <w:t xml:space="preserve">By reducing driving and increasing the number of plants that can reduce nutrient pollution, I could possibly help reduce water pollution in my community. </w:t>
+        <w:t xml:space="preserve">My community has a lot of water pollution and this is a problem in my community. Reusing pollution can help increase water quality and give us more clean, drinkable water. This can help both plants and animals in my community too. By reducing driving and increasing the number of plants that can reduce nutrient pollution, I could possibly help reduce water pollution in my community. </w:t>
       </w:r>
     </w:p>
     <w:p/>
@@ -436,15 +265,7 @@
     </w:p>
     <w:p>
       <w:r>
-        <w:t>Minnesota Pollution Control Agency</w:t>
-      </w:r>
-      <w:proofErr w:type="gramStart"/>
-      <w:r>
-        <w:t xml:space="preserve">. </w:t>
-      </w:r>
-      <w:proofErr w:type="gramEnd"/>
-      <w:r>
-        <w:t>(n.d.) 15 ways to reduce nutrient pollution.</w:t>
+        <w:t>Minnesota Pollution Control Agency. (n.d.) 15 ways to reduce nutrient pollution.</w:t>
       </w:r>
     </w:p>
     <w:sectPr>
@@ -458,7 +279,7 @@
 </file>
 
 <file path=word/numbering.xml><?xml version="1.0" encoding="utf-8"?>
-<w:numbering xmlns:wpc="http://schemas.microsoft.com/office/word/2010/wordprocessingCanvas" xmlns:cx="http://schemas.microsoft.com/office/drawing/2014/chartex" xmlns:cx1="http://schemas.microsoft.com/office/drawing/2015/9/8/chartex" xmlns:cx2="http://schemas.microsoft.com/office/drawing/2015/10/21/chartex" xmlns:cx3="http://schemas.microsoft.com/office/drawing/2016/5/9/chartex" xmlns:cx4="http://schemas.microsoft.com/office/drawing/2016/5/10/chartex" xmlns:cx5="http://schemas.microsoft.com/office/drawing/2016/5/11/chartex" xmlns:cx6="http://schemas.microsoft.com/office/drawing/2016/5/12/chartex" xmlns:cx7="http://schemas.microsoft.com/office/drawing/2016/5/13/chartex" xmlns:cx8="http://schemas.microsoft.com/office/drawing/2016/5/14/chartex" xmlns:mc="http://schemas.openxmlformats.org/markup-compatibility/2006" xmlns:aink="http://schemas.microsoft.com/office/drawing/2016/ink" xmlns:am3d="http://schemas.microsoft.com/office/drawing/2017/model3d" xmlns:o="urn:schemas-microsoft-com:office:office" xmlns:r="http://schemas.openxmlformats.org/officeDocument/2006/relationships" xmlns:m="http://schemas.openxmlformats.org/officeDocument/2006/math" xmlns:v="urn:schemas-microsoft-com:vml" xmlns:wp14="http://schemas.microsoft.com/office/word/2010/wordprocessingDrawing" xmlns:wp="http://schemas.openxmlformats.org/drawingml/2006/wordprocessingDrawing" xmlns:w10="urn:schemas-microsoft-com:office:word" xmlns:w="http://schemas.openxmlformats.org/wordprocessingml/2006/main" xmlns:w14="http://schemas.microsoft.com/office/word/2010/wordml" xmlns:w15="http://schemas.microsoft.com/office/word/2012/wordml" xmlns:w16cid="http://schemas.microsoft.com/office/word/2016/wordml/cid" xmlns:w16se="http://schemas.microsoft.com/office/word/2015/wordml/symex" xmlns:wpg="http://schemas.microsoft.com/office/word/2010/wordprocessingGroup" xmlns:wpi="http://schemas.microsoft.com/office/word/2010/wordprocessingInk" xmlns:wne="http://schemas.microsoft.com/office/word/2006/wordml" xmlns:wps="http://schemas.microsoft.com/office/word/2010/wordprocessingShape" mc:Ignorable="w14 w15 w16se w16cid wp14">
+<w:numbering xmlns:wpc="http://schemas.microsoft.com/office/word/2010/wordprocessingCanvas" xmlns:cx="http://schemas.microsoft.com/office/drawing/2014/chartex" xmlns:cx1="http://schemas.microsoft.com/office/drawing/2015/9/8/chartex" xmlns:cx2="http://schemas.microsoft.com/office/drawing/2015/10/21/chartex" xmlns:cx3="http://schemas.microsoft.com/office/drawing/2016/5/9/chartex" xmlns:cx4="http://schemas.microsoft.com/office/drawing/2016/5/10/chartex" xmlns:cx5="http://schemas.microsoft.com/office/drawing/2016/5/11/chartex" xmlns:cx6="http://schemas.microsoft.com/office/drawing/2016/5/12/chartex" xmlns:cx7="http://schemas.microsoft.com/office/drawing/2016/5/13/chartex" xmlns:cx8="http://schemas.microsoft.com/office/drawing/2016/5/14/chartex" xmlns:mc="http://schemas.openxmlformats.org/markup-compatibility/2006" xmlns:aink="http://schemas.microsoft.com/office/drawing/2016/ink" xmlns:am3d="http://schemas.microsoft.com/office/drawing/2017/model3d" xmlns:o="urn:schemas-microsoft-com:office:office" xmlns:r="http://schemas.openxmlformats.org/officeDocument/2006/relationships" xmlns:m="http://schemas.openxmlformats.org/officeDocument/2006/math" xmlns:v="urn:schemas-microsoft-com:vml" xmlns:wp14="http://schemas.microsoft.com/office/word/2010/wordprocessingDrawing" xmlns:wp="http://schemas.openxmlformats.org/drawingml/2006/wordprocessingDrawing" xmlns:w10="urn:schemas-microsoft-com:office:word" xmlns:w="http://schemas.openxmlformats.org/wordprocessingml/2006/main" xmlns:w14="http://schemas.microsoft.com/office/word/2010/wordml" xmlns:w15="http://schemas.microsoft.com/office/word/2012/wordml" xmlns:w16cex="http://schemas.microsoft.com/office/word/2018/wordml/cex" xmlns:w16cid="http://schemas.microsoft.com/office/word/2016/wordml/cid" xmlns:w16="http://schemas.microsoft.com/office/word/2018/wordml" xmlns:w16se="http://schemas.microsoft.com/office/word/2015/wordml/symex" xmlns:wpg="http://schemas.microsoft.com/office/word/2010/wordprocessingGroup" xmlns:wpi="http://schemas.microsoft.com/office/word/2010/wordprocessingInk" xmlns:wne="http://schemas.microsoft.com/office/word/2006/wordml" xmlns:wps="http://schemas.microsoft.com/office/word/2010/wordprocessingShape" mc:Ignorable="w14 w15 w16se w16cid w16 w16cex wp14">
   <w:abstractNum w:abstractNumId="0" w15:restartNumberingAfterBreak="0">
     <w:nsid w:val="571C2597"/>
     <w:multiLevelType w:val="hybridMultilevel"/>
@@ -579,7 +400,7 @@
 </file>
 
 <file path=word/styles.xml><?xml version="1.0" encoding="utf-8"?>
-<w:styles xmlns:mc="http://schemas.openxmlformats.org/markup-compatibility/2006" xmlns:r="http://schemas.openxmlformats.org/officeDocument/2006/relationships" xmlns:w="http://schemas.openxmlformats.org/wordprocessingml/2006/main" xmlns:w14="http://schemas.microsoft.com/office/word/2010/wordml" xmlns:w15="http://schemas.microsoft.com/office/word/2012/wordml" xmlns:w16cid="http://schemas.microsoft.com/office/word/2016/wordml/cid" xmlns:w16se="http://schemas.microsoft.com/office/word/2015/wordml/symex" mc:Ignorable="w14 w15 w16se w16cid">
+<w:styles xmlns:mc="http://schemas.openxmlformats.org/markup-compatibility/2006" xmlns:r="http://schemas.openxmlformats.org/officeDocument/2006/relationships" xmlns:w="http://schemas.openxmlformats.org/wordprocessingml/2006/main" xmlns:w14="http://schemas.microsoft.com/office/word/2010/wordml" xmlns:w15="http://schemas.microsoft.com/office/word/2012/wordml" xmlns:w16cex="http://schemas.microsoft.com/office/word/2018/wordml/cex" xmlns:w16cid="http://schemas.microsoft.com/office/word/2016/wordml/cid" xmlns:w16="http://schemas.microsoft.com/office/word/2018/wordml" xmlns:w16se="http://schemas.microsoft.com/office/word/2015/wordml/symex" mc:Ignorable="w14 w15 w16se w16cid w16 w16cex">
   <w:docDefaults>
     <w:rPrDefault>
       <w:rPr>
@@ -701,6 +522,7 @@
     <w:lsdException w:name="HTML Sample" w:semiHidden="1" w:unhideWhenUsed="1"/>
     <w:lsdException w:name="HTML Typewriter" w:semiHidden="1" w:unhideWhenUsed="1"/>
     <w:lsdException w:name="HTML Variable" w:semiHidden="1" w:unhideWhenUsed="1"/>
+    <w:lsdException w:name="Normal Table" w:semiHidden="1" w:unhideWhenUsed="1"/>
     <w:lsdException w:name="annotation subject" w:semiHidden="1" w:unhideWhenUsed="1"/>
     <w:lsdException w:name="No List" w:semiHidden="1" w:unhideWhenUsed="1"/>
     <w:lsdException w:name="Outline List 1" w:semiHidden="1" w:unhideWhenUsed="1"/>
@@ -747,8 +569,10 @@
     <w:lsdException w:name="Table Subtle 2" w:semiHidden="1" w:unhideWhenUsed="1"/>
     <w:lsdException w:name="Table Web 1" w:semiHidden="1" w:unhideWhenUsed="1"/>
     <w:lsdException w:name="Table Web 2" w:semiHidden="1" w:unhideWhenUsed="1"/>
+    <w:lsdException w:name="Table Web 3" w:semiHidden="1" w:unhideWhenUsed="1"/>
     <w:lsdException w:name="Balloon Text" w:semiHidden="1" w:unhideWhenUsed="1"/>
     <w:lsdException w:name="Table Grid" w:uiPriority="39"/>
+    <w:lsdException w:name="Table Theme" w:semiHidden="1" w:unhideWhenUsed="1"/>
     <w:lsdException w:name="Placeholder Text" w:semiHidden="1"/>
     <w:lsdException w:name="No Spacing" w:uiPriority="1" w:qFormat="1"/>
     <w:lsdException w:name="Light Shading" w:uiPriority="60"/>
@@ -1493,6 +1317,12 @@
 </file>
 
 <file path=customXml/item2.xml><?xml version="1.0" encoding="utf-8"?>
+<p:properties xmlns:p="http://schemas.microsoft.com/office/2006/metadata/properties" xmlns:xsi="http://www.w3.org/2001/XMLSchema-instance" xmlns:pc="http://schemas.microsoft.com/office/infopath/2007/PartnerControls">
+  <documentManagement/>
+</p:properties>
+</file>
+
+<file path=customXml/item3.xml><?xml version="1.0" encoding="utf-8"?>
 <?mso-contentType ?>
 <FormTemplates xmlns="http://schemas.microsoft.com/sharepoint/v3/contenttype/forms">
   <Display>DocumentLibraryForm</Display>
@@ -1501,20 +1331,37 @@
 </FormTemplates>
 </file>
 
-<file path=customXml/item3.xml><?xml version="1.0" encoding="utf-8"?>
-<p:properties xmlns:p="http://schemas.microsoft.com/office/2006/metadata/properties" xmlns:xsi="http://www.w3.org/2001/XMLSchema-instance" xmlns:pc="http://schemas.microsoft.com/office/infopath/2007/PartnerControls">
-  <documentManagement/>
-</p:properties>
-</file>
-
 <file path=customXml/itemProps1.xml><?xml version="1.0" encoding="utf-8"?>
-<ds:datastoreItem xmlns:ds="http://schemas.openxmlformats.org/officeDocument/2006/customXml" ds:itemID="{6C32EFC6-F041-4AA5-9079-5AB7D8856C94}"/>
+<ds:datastoreItem xmlns:ds="http://schemas.openxmlformats.org/officeDocument/2006/customXml" ds:itemID="{6C32EFC6-F041-4AA5-9079-5AB7D8856C94}">
+  <ds:schemaRefs>
+    <ds:schemaRef ds:uri="http://schemas.microsoft.com/office/2006/metadata/contentType"/>
+    <ds:schemaRef ds:uri="http://schemas.microsoft.com/office/2006/metadata/properties/metaAttributes"/>
+    <ds:schemaRef ds:uri="http://www.w3.org/2001/XMLSchema"/>
+    <ds:schemaRef ds:uri="http://schemas.microsoft.com/office/2006/metadata/properties"/>
+    <ds:schemaRef ds:uri="975eb421-1e7d-4b9c-bbdc-c6b47c2766a3"/>
+    <ds:schemaRef ds:uri="http://schemas.microsoft.com/office/2006/documentManagement/types"/>
+    <ds:schemaRef ds:uri="http://schemas.microsoft.com/office/infopath/2007/PartnerControls"/>
+    <ds:schemaRef ds:uri="http://schemas.openxmlformats.org/package/2006/metadata/core-properties"/>
+    <ds:schemaRef ds:uri="http://purl.org/dc/elements/1.1/"/>
+    <ds:schemaRef ds:uri="http://purl.org/dc/terms/"/>
+    <ds:schemaRef ds:uri="http://schemas.microsoft.com/internal/obd"/>
+  </ds:schemaRefs>
+</ds:datastoreItem>
 </file>
 
 <file path=customXml/itemProps2.xml><?xml version="1.0" encoding="utf-8"?>
-<ds:datastoreItem xmlns:ds="http://schemas.openxmlformats.org/officeDocument/2006/customXml" ds:itemID="{EBBCE608-F0B6-4DF6-85E2-C859548DA1E2}"/>
+<ds:datastoreItem xmlns:ds="http://schemas.openxmlformats.org/officeDocument/2006/customXml" ds:itemID="{F90A43FC-C000-418B-AFBD-4C7FCD25BB11}">
+  <ds:schemaRefs>
+    <ds:schemaRef ds:uri="http://schemas.microsoft.com/office/2006/metadata/properties"/>
+    <ds:schemaRef ds:uri="http://schemas.microsoft.com/office/infopath/2007/PartnerControls"/>
+  </ds:schemaRefs>
+</ds:datastoreItem>
 </file>
 
 <file path=customXml/itemProps3.xml><?xml version="1.0" encoding="utf-8"?>
-<ds:datastoreItem xmlns:ds="http://schemas.openxmlformats.org/officeDocument/2006/customXml" ds:itemID="{F90A43FC-C000-418B-AFBD-4C7FCD25BB11}"/>
+<ds:datastoreItem xmlns:ds="http://schemas.openxmlformats.org/officeDocument/2006/customXml" ds:itemID="{EBBCE608-F0B6-4DF6-85E2-C859548DA1E2}">
+  <ds:schemaRefs>
+    <ds:schemaRef ds:uri="http://schemas.microsoft.com/sharepoint/v3/contenttype/forms"/>
+  </ds:schemaRefs>
+</ds:datastoreItem>
 </file>
</xml_diff>